<commit_message>
Updated project req and project proposal with switch to node/express
</commit_message>
<xml_diff>
--- a/Project Requirements.docx
+++ b/Project Requirements.docx
@@ -403,31 +403,7 @@
           <w:sz w:val="24"/>
           <w:szCs w:val="24"/>
         </w:rPr>
-        <w:t xml:space="preserve">The three-tier database application we will be building is a library management system. The system will perform all fundamental features that a library will need in daily operation. These actions include operations such as issuing library cards, searching </w:t>
-      </w:r>
-      <w:r>
-        <w:rPr>
-          <w:rFonts w:ascii="Times New Roman" w:eastAsia="Times New Roman" w:hAnsi="Times New Roman" w:cs="Times New Roman"/>
-          <w:sz w:val="24"/>
-          <w:szCs w:val="24"/>
-        </w:rPr>
-        <w:t>for books, checking books in and out, and placing holds. It will also include extra privileges for library staff, such as managing accounts, adding and removing books, and paying fines. The organization that oversees the library will be able to request gen</w:t>
-      </w:r>
-      <w:r>
-        <w:rPr>
-          <w:rFonts w:ascii="Times New Roman" w:eastAsia="Times New Roman" w:hAnsi="Times New Roman" w:cs="Times New Roman"/>
-          <w:sz w:val="24"/>
-          <w:szCs w:val="24"/>
-        </w:rPr>
-        <w:t>eral analytics and telemetry from the librarians. We as the developers will be designing and implementing the project, making sure all development goals are met. The system will be a web-accessible login-based application and maintain a user interface that</w:t>
-      </w:r>
-      <w:r>
-        <w:rPr>
-          <w:rFonts w:ascii="Times New Roman" w:eastAsia="Times New Roman" w:hAnsi="Times New Roman" w:cs="Times New Roman"/>
-          <w:sz w:val="24"/>
-          <w:szCs w:val="24"/>
-        </w:rPr>
-        <w:t xml:space="preserve"> is clean, clear, and informative so that all of the various users can navigate the application with ease.</w:t>
+        <w:t>The three-tier database application we will be building is a library management system. The system will perform all fundamental features that a library will need in daily operation. These actions include operations such as issuing library cards, searching for books, checking books in and out, and placing holds. It will also include extra privileges for library staff, such as managing accounts, adding and removing books, and paying fines. The organization that oversees the library will be able to request general analytics and telemetry from the librarians. We as the developers will be designing and implementing the project, making sure all development goals are met. The system will be a web-accessible login-based application and maintain a user interface that is clean, clear, and informative so that all of the various users can navigate the application with ease.</w:t>
       </w:r>
     </w:p>
     <w:p>
@@ -732,49 +708,99 @@
     </w:p>
     <w:p>
       <w:pPr>
-        <w:jc w:val="center"/>
-        <w:rPr>
-          <w:rFonts w:ascii="Times New Roman" w:eastAsia="Times New Roman" w:hAnsi="Times New Roman" w:cs="Times New Roman"/>
+        <w:spacing w:line="240" w:lineRule="auto"/>
+        <w:rPr>
+          <w:rFonts w:ascii="Times New Roman" w:eastAsia="Times New Roman" w:hAnsi="Times New Roman" w:cs="Times New Roman"/>
+          <w:sz w:val="24"/>
+          <w:szCs w:val="24"/>
+          <w:lang w:val="en-US"/>
+        </w:rPr>
+      </w:pPr>
+      <w:r>
+        <w:rPr>
+          <w:rFonts w:ascii="Times New Roman" w:eastAsia="Times New Roman" w:hAnsi="Times New Roman" w:cs="Times New Roman"/>
+          <w:color w:val="000000"/>
           <w:sz w:val="28"/>
           <w:szCs w:val="28"/>
-        </w:rPr>
-      </w:pPr>
+          <w:bdr w:val="none" w:sz="0" w:space="0" w:color="auto" w:frame="1"/>
+          <w:lang w:val="en-US"/>
+        </w:rPr>
+        <w:fldChar w:fldCharType="begin"/>
+      </w:r>
+      <w:r>
+        <w:rPr>
+          <w:rFonts w:ascii="Times New Roman" w:eastAsia="Times New Roman" w:hAnsi="Times New Roman" w:cs="Times New Roman"/>
+          <w:color w:val="000000"/>
+          <w:sz w:val="28"/>
+          <w:szCs w:val="28"/>
+          <w:bdr w:val="none" w:sz="0" w:space="0" w:color="auto" w:frame="1"/>
+          <w:lang w:val="en-US"/>
+        </w:rPr>
+        <w:instrText xml:space="preserve"> INCLUDEPICTURE "https://lh5.googleusercontent.com/74-UIU4xZhBLm8a7XEshwB6dBeJxRhX5YUI6AjPDPcVzcyUQ4R2cBJH_5XfmLqDUT9oFGFXnCobcdEuwt-9mIA2GZPigMg2RxcVidvnwrlDwCLpNB8yiCP-bC6cjKBvyuEbrcW4t" \* MERGEFORMATINET </w:instrText>
+      </w:r>
+      <w:r>
+        <w:rPr>
+          <w:rFonts w:ascii="Times New Roman" w:eastAsia="Times New Roman" w:hAnsi="Times New Roman" w:cs="Times New Roman"/>
+          <w:color w:val="000000"/>
+          <w:sz w:val="28"/>
+          <w:szCs w:val="28"/>
+          <w:bdr w:val="none" w:sz="0" w:space="0" w:color="auto" w:frame="1"/>
+          <w:lang w:val="en-US"/>
+        </w:rPr>
+        <w:fldChar w:fldCharType="separate"/>
+      </w:r>
       <w:r>
         <w:rPr>
           <w:rFonts w:ascii="Times New Roman" w:eastAsia="Times New Roman" w:hAnsi="Times New Roman" w:cs="Times New Roman"/>
           <w:noProof/>
-          <w:sz w:val="24"/>
-          <w:szCs w:val="24"/>
+          <w:color w:val="000000"/>
+          <w:sz w:val="28"/>
+          <w:szCs w:val="28"/>
+          <w:bdr w:val="none" w:sz="0" w:space="0" w:color="auto" w:frame="1"/>
+          <w:lang w:val="en-US"/>
         </w:rPr>
         <w:drawing>
-          <wp:inline distT="114300" distB="114300" distL="114300" distR="114300">
-            <wp:extent cx="5943600" cy="4241800"/>
-            <wp:effectExtent l="0" t="0" r="0" b="0"/>
-            <wp:docPr id="1" name="image1.png"/>
-            <wp:cNvGraphicFramePr/>
+          <wp:inline distT="0" distB="0" distL="0" distR="0">
+            <wp:extent cx="5943600" cy="4240530"/>
+            <wp:effectExtent l="0" t="0" r="0" b="1270"/>
+            <wp:docPr id="2" name="Picture 2"/>
+            <wp:cNvGraphicFramePr>
+              <a:graphicFrameLocks xmlns:a="http://schemas.openxmlformats.org/drawingml/2006/main" noChangeAspect="1"/>
+            </wp:cNvGraphicFramePr>
             <a:graphic xmlns:a="http://schemas.openxmlformats.org/drawingml/2006/main">
               <a:graphicData uri="http://schemas.openxmlformats.org/drawingml/2006/picture">
                 <pic:pic xmlns:pic="http://schemas.openxmlformats.org/drawingml/2006/picture">
                   <pic:nvPicPr>
-                    <pic:cNvPr id="0" name="image1.png"/>
-                    <pic:cNvPicPr preferRelativeResize="0"/>
+                    <pic:cNvPr id="0" name="Picture 1"/>
+                    <pic:cNvPicPr>
+                      <a:picLocks noChangeAspect="1" noChangeArrowheads="1"/>
+                    </pic:cNvPicPr>
                   </pic:nvPicPr>
                   <pic:blipFill>
-                    <a:blip r:embed="rId7"/>
+                    <a:blip r:embed="rId7" cstate="print">
+                      <a:extLst>
+                        <a:ext uri="{28A0092B-C50C-407E-A947-70E740481C1C}">
+                          <a14:useLocalDpi xmlns:a14="http://schemas.microsoft.com/office/drawing/2010/main" val="0"/>
+                        </a:ext>
+                      </a:extLst>
+                    </a:blip>
                     <a:srcRect/>
                     <a:stretch>
                       <a:fillRect/>
                     </a:stretch>
                   </pic:blipFill>
-                  <pic:spPr>
+                  <pic:spPr bwMode="auto">
                     <a:xfrm>
                       <a:off x="0" y="0"/>
-                      <a:ext cx="5943600" cy="4241800"/>
+                      <a:ext cx="5943600" cy="4240530"/>
                     </a:xfrm>
                     <a:prstGeom prst="rect">
                       <a:avLst/>
                     </a:prstGeom>
-                    <a:ln/>
+                    <a:noFill/>
+                    <a:ln>
+                      <a:noFill/>
+                    </a:ln>
                   </pic:spPr>
                 </pic:pic>
               </a:graphicData>
@@ -782,6 +808,29 @@
           </wp:inline>
         </w:drawing>
       </w:r>
+      <w:r>
+        <w:rPr>
+          <w:rFonts w:ascii="Times New Roman" w:eastAsia="Times New Roman" w:hAnsi="Times New Roman" w:cs="Times New Roman"/>
+          <w:color w:val="000000"/>
+          <w:sz w:val="28"/>
+          <w:szCs w:val="28"/>
+          <w:bdr w:val="none" w:sz="0" w:space="0" w:color="auto" w:frame="1"/>
+          <w:lang w:val="en-US"/>
+        </w:rPr>
+        <w:fldChar w:fldCharType="end"/>
+      </w:r>
+    </w:p>
+    <w:p>
+      <w:pPr>
+        <w:jc w:val="center"/>
+        <w:rPr>
+          <w:rFonts w:ascii="Times New Roman" w:eastAsia="Times New Roman" w:hAnsi="Times New Roman" w:cs="Times New Roman"/>
+          <w:sz w:val="28"/>
+          <w:szCs w:val="28"/>
+        </w:rPr>
+      </w:pPr>
+      <w:bookmarkStart w:id="1" w:name="_GoBack"/>
+      <w:bookmarkEnd w:id="1"/>
     </w:p>
     <w:p>
       <w:pPr>
@@ -817,7 +866,15 @@
           <w:sz w:val="24"/>
           <w:szCs w:val="24"/>
         </w:rPr>
-        <w:t>● Apache HTTP Server</w:t>
+        <w:t xml:space="preserve">● </w:t>
+      </w:r>
+      <w:r>
+        <w:rPr>
+          <w:rFonts w:ascii="Times New Roman" w:eastAsia="Times New Roman" w:hAnsi="Times New Roman" w:cs="Times New Roman"/>
+          <w:sz w:val="24"/>
+          <w:szCs w:val="24"/>
+        </w:rPr>
+        <w:t>Node.js and Express.js</w:t>
       </w:r>
     </w:p>
     <w:p>
@@ -893,7 +950,7 @@
           <w:sz w:val="24"/>
           <w:szCs w:val="24"/>
         </w:rPr>
-        <w:t xml:space="preserve">● Java, HTML, CSS, </w:t>
+        <w:t xml:space="preserve">●HTML, CSS, </w:t>
       </w:r>
       <w:r>
         <w:rPr>
@@ -909,12 +966,20 @@
           <w:sz w:val="24"/>
           <w:szCs w:val="24"/>
         </w:rPr>
-        <w:t>, React.js. JDBC</w:t>
-      </w:r>
-    </w:p>
-    <w:p>
-      <w:bookmarkStart w:id="1" w:name="_xr3gpf5jinye" w:colFirst="0" w:colLast="0"/>
-      <w:bookmarkEnd w:id="1"/>
+        <w:t>, React.js</w:t>
+      </w:r>
+      <w:r>
+        <w:rPr>
+          <w:rFonts w:ascii="Times New Roman" w:eastAsia="Times New Roman" w:hAnsi="Times New Roman" w:cs="Times New Roman"/>
+          <w:sz w:val="24"/>
+          <w:szCs w:val="24"/>
+        </w:rPr>
+        <w:t>, Express.js, Node.js, Node MySQL module</w:t>
+      </w:r>
+    </w:p>
+    <w:p>
+      <w:bookmarkStart w:id="2" w:name="_xr3gpf5jinye" w:colFirst="0" w:colLast="0"/>
+      <w:bookmarkEnd w:id="2"/>
     </w:p>
     <w:p/>
     <w:p/>
@@ -923,8 +988,8 @@
       <w:pPr>
         <w:pStyle w:val="Heading1"/>
       </w:pPr>
-      <w:bookmarkStart w:id="2" w:name="_dx33xcd28dv0" w:colFirst="0" w:colLast="0"/>
-      <w:bookmarkEnd w:id="2"/>
+      <w:bookmarkStart w:id="3" w:name="_dx33xcd28dv0" w:colFirst="0" w:colLast="0"/>
+      <w:bookmarkEnd w:id="3"/>
       <w:r>
         <w:rPr>
           <w:rFonts w:ascii="Times New Roman" w:eastAsia="Times New Roman" w:hAnsi="Times New Roman" w:cs="Times New Roman"/>
@@ -951,23 +1016,7 @@
           <w:sz w:val="24"/>
           <w:szCs w:val="24"/>
         </w:rPr>
-        <w:t>There are two groups of users for this system, the customers of the library and the sta</w:t>
-      </w:r>
-      <w:r>
-        <w:rPr>
-          <w:rFonts w:ascii="Times New Roman" w:eastAsia="Times New Roman" w:hAnsi="Times New Roman" w:cs="Times New Roman"/>
-          <w:sz w:val="24"/>
-          <w:szCs w:val="24"/>
-        </w:rPr>
-        <w:t>ff at the library. Library customers will use the system to see specific information about the books they have borrowed, or to find new books to borrow. Library staff will use the system to manage library inventory and the accounts of the library customers</w:t>
-      </w:r>
-      <w:r>
-        <w:rPr>
-          <w:rFonts w:ascii="Times New Roman" w:eastAsia="Times New Roman" w:hAnsi="Times New Roman" w:cs="Times New Roman"/>
-          <w:sz w:val="24"/>
-          <w:szCs w:val="24"/>
-        </w:rPr>
-        <w:t>. Both groups of users will access the system by logging in through a web page using their email address or library card number and a password.</w:t>
+        <w:t>There are two groups of users for this system, the customers of the library and the staff at the library. Library customers will use the system to see specific information about the books they have borrowed, or to find new books to borrow. Library staff will use the system to manage library inventory and the accounts of the library customers. Both groups of users will access the system by logging in through a web page using their email address or library card number and a password.</w:t>
       </w:r>
     </w:p>
     <w:p>
@@ -985,15 +1034,7 @@
           <w:sz w:val="24"/>
           <w:szCs w:val="24"/>
         </w:rPr>
-        <w:t>Features of the system will be developed to support expected use cases for different user groups. Users will vis</w:t>
-      </w:r>
-      <w:r>
-        <w:rPr>
-          <w:rFonts w:ascii="Times New Roman" w:eastAsia="Times New Roman" w:hAnsi="Times New Roman" w:cs="Times New Roman"/>
-          <w:sz w:val="24"/>
-          <w:szCs w:val="24"/>
-        </w:rPr>
-        <w:t>it the home page and either log in using email address or library card number and a password. Based on the type of user logged in, different options will be made available on the following page.</w:t>
+        <w:t>Features of the system will be developed to support expected use cases for different user groups. Users will visit the home page and either log in using email address or library card number and a password. Based on the type of user logged in, different options will be made available on the following page.</w:t>
       </w:r>
     </w:p>
     <w:p>
@@ -1011,15 +1052,7 @@
           <w:sz w:val="24"/>
           <w:szCs w:val="24"/>
         </w:rPr>
-        <w:t>Library customers will be presented with features allowing them to perform tasks such as searching for books/items in the library inventory, viewing their history of borrowed items, place a hold on a book, renew a borrowed item, check due dates for borrowe</w:t>
-      </w:r>
-      <w:r>
-        <w:rPr>
-          <w:rFonts w:ascii="Times New Roman" w:eastAsia="Times New Roman" w:hAnsi="Times New Roman" w:cs="Times New Roman"/>
-          <w:sz w:val="24"/>
-          <w:szCs w:val="24"/>
-        </w:rPr>
-        <w:t xml:space="preserve">d items, check late fees associated with their account and create a list of books they would like to borrow. Most of these features involve simple queries from the database. To place a hold on a </w:t>
+        <w:t xml:space="preserve">Library customers will be presented with features allowing them to perform tasks such as searching for books/items in the library inventory, viewing their history of borrowed items, place a hold on a book, renew a borrowed item, check due dates for borrowed items, check late fees associated with their account and create a list of books they would like to borrow. Most of these features involve simple queries from the database. To place a hold on a </w:t>
       </w:r>
       <w:r>
         <w:rPr>
@@ -1035,15 +1068,7 @@
           <w:sz w:val="24"/>
           <w:szCs w:val="24"/>
         </w:rPr>
-        <w:t xml:space="preserve"> add a book to a list to borrow in the future, inform</w:t>
-      </w:r>
-      <w:r>
-        <w:rPr>
-          <w:rFonts w:ascii="Times New Roman" w:eastAsia="Times New Roman" w:hAnsi="Times New Roman" w:cs="Times New Roman"/>
-          <w:sz w:val="24"/>
-          <w:szCs w:val="24"/>
-        </w:rPr>
-        <w:t xml:space="preserve">ation in the database will be modified. </w:t>
+        <w:t xml:space="preserve"> add a book to a list to borrow in the future, information in the database will be modified. </w:t>
       </w:r>
     </w:p>
     <w:p>
@@ -1061,15 +1086,7 @@
           <w:sz w:val="24"/>
           <w:szCs w:val="24"/>
         </w:rPr>
-        <w:t>Library staff will have additional features that are not accessible to customers. These features will support use cases such as the ability to create a new account for a customer, checkout or return books, add new b</w:t>
-      </w:r>
-      <w:r>
-        <w:rPr>
-          <w:rFonts w:ascii="Times New Roman" w:eastAsia="Times New Roman" w:hAnsi="Times New Roman" w:cs="Times New Roman"/>
-          <w:sz w:val="24"/>
-          <w:szCs w:val="24"/>
-        </w:rPr>
-        <w:t xml:space="preserve">ooks to the inventory, change the </w:t>
+        <w:t xml:space="preserve">Library staff will have additional features that are not accessible to customers. These features will support use cases such as the ability to create a new account for a customer, checkout or return books, add new books to the inventory, change the </w:t>
       </w:r>
       <w:r>
         <w:rPr>
@@ -1085,15 +1102,7 @@
           <w:sz w:val="24"/>
           <w:szCs w:val="24"/>
         </w:rPr>
-        <w:t xml:space="preserve"> duration of an item if it is in demand, remove holds and late fees from an account upon receipt of payment, and generate analytic reports of items that are high in demand or of how many books are late. Most of th</w:t>
-      </w:r>
-      <w:r>
-        <w:rPr>
-          <w:rFonts w:ascii="Times New Roman" w:eastAsia="Times New Roman" w:hAnsi="Times New Roman" w:cs="Times New Roman"/>
-          <w:sz w:val="24"/>
-          <w:szCs w:val="24"/>
-        </w:rPr>
-        <w:t>ese additional features allow library staff to modify or add to information in the database.</w:t>
+        <w:t xml:space="preserve"> duration of an item if it is in demand, remove holds and late fees from an account upon receipt of payment, and generate analytic reports of items that are high in demand or of how many books are late. Most of these additional features allow library staff to modify or add to information in the database.</w:t>
       </w:r>
     </w:p>
     <w:p>
@@ -1127,8 +1136,8 @@
           <w:szCs w:val="32"/>
         </w:rPr>
       </w:pPr>
-      <w:bookmarkStart w:id="3" w:name="_ew9dajcxhfae" w:colFirst="0" w:colLast="0"/>
-      <w:bookmarkEnd w:id="3"/>
+      <w:bookmarkStart w:id="4" w:name="_ew9dajcxhfae" w:colFirst="0" w:colLast="0"/>
+      <w:bookmarkEnd w:id="4"/>
       <w:r>
         <w:rPr>
           <w:rFonts w:ascii="Times New Roman" w:eastAsia="Times New Roman" w:hAnsi="Times New Roman" w:cs="Times New Roman"/>
@@ -1219,15 +1228,7 @@
           <w:sz w:val="24"/>
           <w:szCs w:val="24"/>
         </w:rPr>
-        <w:t>The system shall reflect those changes for all users t</w:t>
-      </w:r>
-      <w:r>
-        <w:rPr>
-          <w:rFonts w:ascii="Times New Roman" w:eastAsia="Times New Roman" w:hAnsi="Times New Roman" w:cs="Times New Roman"/>
-          <w:sz w:val="24"/>
-          <w:szCs w:val="24"/>
-        </w:rPr>
-        <w:t>o see.</w:t>
+        <w:t>The system shall reflect those changes for all users to see.</w:t>
       </w:r>
     </w:p>
     <w:p>
@@ -1289,15 +1290,7 @@
           <w:sz w:val="24"/>
           <w:szCs w:val="24"/>
         </w:rPr>
-        <w:t>The system shall verify that the item is not already checked out or placed on hold. It shall also update the status</w:t>
-      </w:r>
-      <w:r>
-        <w:rPr>
-          <w:rFonts w:ascii="Times New Roman" w:eastAsia="Times New Roman" w:hAnsi="Times New Roman" w:cs="Times New Roman"/>
-          <w:sz w:val="24"/>
-          <w:szCs w:val="24"/>
-        </w:rPr>
-        <w:t xml:space="preserve"> of the item in the database and add the item to the checked-out list of the user with the date and time it was checked out.  </w:t>
+        <w:t xml:space="preserve">The system shall verify that the item is not already checked out or placed on hold. It shall also update the status of the item in the database and add the item to the checked-out list of the user with the date and time it was checked out.  </w:t>
       </w:r>
     </w:p>
     <w:p>
@@ -1337,15 +1330,7 @@
           <w:sz w:val="24"/>
           <w:szCs w:val="24"/>
         </w:rPr>
-        <w:t xml:space="preserve">Library staff/users shall be able to browse all items in inventory whether on hold, checked in, or checked out. </w:t>
-      </w:r>
-      <w:r>
-        <w:rPr>
-          <w:rFonts w:ascii="Times New Roman" w:eastAsia="Times New Roman" w:hAnsi="Times New Roman" w:cs="Times New Roman"/>
-          <w:sz w:val="24"/>
-          <w:szCs w:val="24"/>
-        </w:rPr>
-        <w:t xml:space="preserve">They will be able to click on any item to view further details or edit information (only if they were staff members). </w:t>
+        <w:t xml:space="preserve">Library staff/users shall be able to browse all items in inventory whether on hold, checked in, or checked out. They will be able to click on any item to view further details or edit information (only if they were staff members). </w:t>
       </w:r>
     </w:p>
     <w:p>
@@ -1367,15 +1352,7 @@
           <w:sz w:val="24"/>
           <w:szCs w:val="24"/>
         </w:rPr>
-        <w:t>The system shall display a list of all items in the database. It will also allow users to refine results by specifying certain parameters</w:t>
-      </w:r>
-      <w:r>
-        <w:rPr>
-          <w:rFonts w:ascii="Times New Roman" w:eastAsia="Times New Roman" w:hAnsi="Times New Roman" w:cs="Times New Roman"/>
-          <w:sz w:val="24"/>
-          <w:szCs w:val="24"/>
-        </w:rPr>
-        <w:t xml:space="preserve"> such as author, genre, or “available” for browsing. </w:t>
+        <w:t xml:space="preserve">The system shall display a list of all items in the database. It will also allow users to refine results by specifying certain parameters such as author, genre, or “available” for browsing. </w:t>
       </w:r>
     </w:p>
     <w:p>
@@ -1437,23 +1414,7 @@
           <w:sz w:val="24"/>
           <w:szCs w:val="24"/>
         </w:rPr>
-        <w:t>The system shall display an it</w:t>
-      </w:r>
-      <w:r>
-        <w:rPr>
-          <w:rFonts w:ascii="Times New Roman" w:eastAsia="Times New Roman" w:hAnsi="Times New Roman" w:cs="Times New Roman"/>
-          <w:sz w:val="24"/>
-          <w:szCs w:val="24"/>
-        </w:rPr>
-        <w:t>em or a list of items that satisfy the search criteria retrieved from the database. If no item matches the search parameters, a message will be displayed to the user to inform them that no items were found. Functionality on items on the results page will d</w:t>
-      </w:r>
-      <w:r>
-        <w:rPr>
-          <w:rFonts w:ascii="Times New Roman" w:eastAsia="Times New Roman" w:hAnsi="Times New Roman" w:cs="Times New Roman"/>
-          <w:sz w:val="24"/>
-          <w:szCs w:val="24"/>
-        </w:rPr>
-        <w:t xml:space="preserve">iffer depending on the type of account logged in (Staff vs User). </w:t>
+        <w:t xml:space="preserve">The system shall display an item or a list of items that satisfy the search criteria retrieved from the database. If no item matches the search parameters, a message will be displayed to the user to inform them that no items were found. Functionality on items on the results page will differ depending on the type of account logged in (Staff vs User). </w:t>
       </w:r>
     </w:p>
     <w:p>
@@ -1515,15 +1476,7 @@
           <w:sz w:val="24"/>
           <w:szCs w:val="24"/>
         </w:rPr>
-        <w:t>The system shall display the item information in a new page by retrieving data from</w:t>
-      </w:r>
-      <w:r>
-        <w:rPr>
-          <w:rFonts w:ascii="Times New Roman" w:eastAsia="Times New Roman" w:hAnsi="Times New Roman" w:cs="Times New Roman"/>
-          <w:sz w:val="24"/>
-          <w:szCs w:val="24"/>
-        </w:rPr>
-        <w:t xml:space="preserve"> the database. The system will also allow users to add the item to their wish list. Functionality </w:t>
+        <w:t xml:space="preserve">The system shall display the item information in a new page by retrieving data from the database. The system will also allow users to add the item to their wish list. Functionality </w:t>
       </w:r>
       <w:r>
         <w:rPr>
@@ -1572,15 +1525,7 @@
           <w:sz w:val="24"/>
           <w:szCs w:val="24"/>
         </w:rPr>
-        <w:t>Library staff shall be able to add an item</w:t>
-      </w:r>
-      <w:r>
-        <w:rPr>
-          <w:rFonts w:ascii="Times New Roman" w:eastAsia="Times New Roman" w:hAnsi="Times New Roman" w:cs="Times New Roman"/>
-          <w:sz w:val="24"/>
-          <w:szCs w:val="24"/>
-        </w:rPr>
-        <w:t xml:space="preserve"> to the library inventory by adding its information (such as name, barcode, call number, checkout duration, …) to the database. Items can come from purchases, donations, or transfers from another library.</w:t>
+        <w:t>Library staff shall be able to add an item to the library inventory by adding its information (such as name, barcode, call number, checkout duration, …) to the database. Items can come from purchases, donations, or transfers from another library.</w:t>
       </w:r>
     </w:p>
     <w:p>
@@ -1624,23 +1569,7 @@
           <w:sz w:val="24"/>
           <w:szCs w:val="24"/>
         </w:rPr>
-        <w:t xml:space="preserve">The system shall allow </w:t>
-      </w:r>
-      <w:r>
-        <w:rPr>
-          <w:rFonts w:ascii="Times New Roman" w:eastAsia="Times New Roman" w:hAnsi="Times New Roman" w:cs="Times New Roman"/>
-          <w:sz w:val="24"/>
-          <w:szCs w:val="24"/>
-        </w:rPr>
-        <w:t xml:space="preserve">staff members to add items by filling out a form. The system shall also </w:t>
-      </w:r>
-      <w:r>
-        <w:rPr>
-          <w:rFonts w:ascii="Times New Roman" w:eastAsia="Times New Roman" w:hAnsi="Times New Roman" w:cs="Times New Roman"/>
-          <w:sz w:val="24"/>
-          <w:szCs w:val="24"/>
-        </w:rPr>
-        <w:t xml:space="preserve">update the database with information entered and reflect it on the web application. </w:t>
+        <w:t xml:space="preserve">The system shall allow staff members to add items by filling out a form. The system shall also update the database with information entered and reflect it on the web application. </w:t>
       </w:r>
     </w:p>
     <w:p>
@@ -1680,15 +1609,7 @@
           <w:sz w:val="24"/>
           <w:szCs w:val="24"/>
         </w:rPr>
-        <w:t xml:space="preserve">Library staff shall be able to edit the check-out duration of an item by clicking the “edit” button next to the item on the search results </w:t>
-      </w:r>
-      <w:r>
-        <w:rPr>
-          <w:rFonts w:ascii="Times New Roman" w:eastAsia="Times New Roman" w:hAnsi="Times New Roman" w:cs="Times New Roman"/>
-          <w:sz w:val="24"/>
-          <w:szCs w:val="24"/>
-        </w:rPr>
-        <w:t xml:space="preserve">page. </w:t>
+        <w:t xml:space="preserve">Library staff shall be able to edit the check-out duration of an item by clicking the “edit” button next to the item on the search results page. </w:t>
       </w:r>
     </w:p>
     <w:p>
@@ -1788,15 +1709,7 @@
           <w:sz w:val="24"/>
           <w:szCs w:val="24"/>
         </w:rPr>
-        <w:t>The system shall add that item to an order</w:t>
-      </w:r>
-      <w:r>
-        <w:rPr>
-          <w:rFonts w:ascii="Times New Roman" w:eastAsia="Times New Roman" w:hAnsi="Times New Roman" w:cs="Times New Roman"/>
-          <w:sz w:val="24"/>
-          <w:szCs w:val="24"/>
-        </w:rPr>
-        <w:t xml:space="preserve">ed list of items the user would like to check out in the future. </w:t>
+        <w:t xml:space="preserve">The system shall add that item to an ordered list of items the user would like to check out in the future. </w:t>
       </w:r>
     </w:p>
     <w:p>
@@ -1876,15 +1789,7 @@
           <w:sz w:val="24"/>
           <w:szCs w:val="24"/>
         </w:rPr>
-        <w:t xml:space="preserve">Place </w:t>
-      </w:r>
-      <w:r>
-        <w:rPr>
-          <w:rFonts w:ascii="Times New Roman" w:eastAsia="Times New Roman" w:hAnsi="Times New Roman" w:cs="Times New Roman"/>
-          <w:sz w:val="24"/>
-          <w:szCs w:val="24"/>
-        </w:rPr>
-        <w:t>hold on item</w:t>
+        <w:t>Place hold on item</w:t>
       </w:r>
     </w:p>
     <w:p>
@@ -1950,15 +1855,7 @@
           <w:sz w:val="24"/>
           <w:szCs w:val="24"/>
         </w:rPr>
-        <w:t>The system will prevent us</w:t>
-      </w:r>
-      <w:r>
-        <w:rPr>
-          <w:rFonts w:ascii="Times New Roman" w:eastAsia="Times New Roman" w:hAnsi="Times New Roman" w:cs="Times New Roman"/>
-          <w:sz w:val="24"/>
-          <w:szCs w:val="24"/>
-        </w:rPr>
-        <w:t>ers from checking out the item unless they are the next user on the hold list, or the list is empty.</w:t>
+        <w:t>The system will prevent users from checking out the item unless they are the next user on the hold list, or the list is empty.</w:t>
       </w:r>
     </w:p>
     <w:p>
@@ -2019,15 +1916,7 @@
           <w:sz w:val="24"/>
           <w:szCs w:val="24"/>
         </w:rPr>
-        <w:t>Library staff shall be able to create a new account for a user by entering the user information such as name, address, phone number and ema</w:t>
-      </w:r>
-      <w:r>
-        <w:rPr>
-          <w:rFonts w:ascii="Times New Roman" w:eastAsia="Times New Roman" w:hAnsi="Times New Roman" w:cs="Times New Roman"/>
-          <w:sz w:val="24"/>
-          <w:szCs w:val="24"/>
-        </w:rPr>
-        <w:t>il address.</w:t>
+        <w:t>Library staff shall be able to create a new account for a user by entering the user information such as name, address, phone number and email address.</w:t>
       </w:r>
     </w:p>
     <w:p>
@@ -2235,15 +2124,7 @@
           <w:sz w:val="24"/>
           <w:szCs w:val="24"/>
         </w:rPr>
-        <w:t>While vie</w:t>
-      </w:r>
-      <w:r>
-        <w:rPr>
-          <w:rFonts w:ascii="Times New Roman" w:eastAsia="Times New Roman" w:hAnsi="Times New Roman" w:cs="Times New Roman"/>
-          <w:sz w:val="24"/>
-          <w:szCs w:val="24"/>
-        </w:rPr>
-        <w:t>wing their account, users can click to see their checkout history displayed as a list</w:t>
+        <w:t>While viewing their account, users can click to see their checkout history displayed as a list</w:t>
       </w:r>
     </w:p>
     <w:p>
@@ -2305,15 +2186,7 @@
           <w:sz w:val="24"/>
           <w:szCs w:val="24"/>
         </w:rPr>
-        <w:t xml:space="preserve">Library staff can generate a detailed report to see analytic data the system collects </w:t>
-      </w:r>
-      <w:r>
-        <w:rPr>
-          <w:rFonts w:ascii="Times New Roman" w:eastAsia="Times New Roman" w:hAnsi="Times New Roman" w:cs="Times New Roman"/>
-          <w:sz w:val="24"/>
-          <w:szCs w:val="24"/>
-        </w:rPr>
-        <w:t>about the library</w:t>
+        <w:t>Library staff can generate a detailed report to see analytic data the system collects about the library</w:t>
       </w:r>
     </w:p>
     <w:p>
@@ -2457,15 +2330,7 @@
           <w:sz w:val="24"/>
           <w:szCs w:val="24"/>
         </w:rPr>
-        <w:t>The user will be</w:t>
-      </w:r>
-      <w:r>
-        <w:rPr>
-          <w:rFonts w:ascii="Times New Roman" w:eastAsia="Times New Roman" w:hAnsi="Times New Roman" w:cs="Times New Roman"/>
-          <w:sz w:val="24"/>
-          <w:szCs w:val="24"/>
-        </w:rPr>
-        <w:t xml:space="preserve"> able to log in and out from any computer</w:t>
+        <w:t>The user will be able to log in and out from any computer</w:t>
       </w:r>
     </w:p>
     <w:p>
@@ -2511,8 +2376,6 @@
         </w:rPr>
         <w:t>Users can reset their passwords using the provided email address</w:t>
       </w:r>
-      <w:bookmarkStart w:id="4" w:name="_GoBack"/>
-      <w:bookmarkEnd w:id="4"/>
     </w:p>
     <w:p>
       <w:pPr>
@@ -2586,15 +2449,7 @@
           <w:sz w:val="24"/>
           <w:szCs w:val="24"/>
         </w:rPr>
-        <w:t xml:space="preserve">Application response time for each use case should be </w:t>
-      </w:r>
-      <w:r>
-        <w:rPr>
-          <w:rFonts w:ascii="Times New Roman" w:eastAsia="Times New Roman" w:hAnsi="Times New Roman" w:cs="Times New Roman"/>
-          <w:sz w:val="24"/>
-          <w:szCs w:val="24"/>
-        </w:rPr>
-        <w:t xml:space="preserve">efficient.  </w:t>
+        <w:t xml:space="preserve">Application response time for each use case should be efficient.  </w:t>
       </w:r>
     </w:p>
     <w:p>
@@ -2616,15 +2471,7 @@
           <w:sz w:val="24"/>
           <w:szCs w:val="24"/>
         </w:rPr>
-        <w:t>No transactions or queries with the exception of generating the analytic report should take no longer than 0.5 seconds. The analytic report feature is expected to be used infrequently and it is acceptable for the report generation to take a fe</w:t>
-      </w:r>
-      <w:r>
-        <w:rPr>
-          <w:rFonts w:ascii="Times New Roman" w:eastAsia="Times New Roman" w:hAnsi="Times New Roman" w:cs="Times New Roman"/>
-          <w:sz w:val="24"/>
-          <w:szCs w:val="24"/>
-        </w:rPr>
-        <w:t xml:space="preserve">w seconds to complete. </w:t>
+        <w:t xml:space="preserve">No transactions or queries with the exception of generating the analytic report should take no longer than 0.5 seconds. The analytic report feature is expected to be used infrequently and it is acceptable for the report generation to take a few seconds to complete. </w:t>
       </w:r>
     </w:p>
     <w:p>
@@ -2688,23 +2535,7 @@
           <w:sz w:val="24"/>
           <w:szCs w:val="24"/>
         </w:rPr>
-        <w:t>After the initial login page, the user interface will include a sidebar with buttons to access different features depending on the type of user account logged in. The main portion of the user interface will be for displaying information or text entry field</w:t>
-      </w:r>
-      <w:r>
-        <w:rPr>
-          <w:rFonts w:ascii="Times New Roman" w:eastAsia="Times New Roman" w:hAnsi="Times New Roman" w:cs="Times New Roman"/>
-          <w:sz w:val="24"/>
-          <w:szCs w:val="24"/>
-        </w:rPr>
-        <w:t>s. The information displayed could be the result of a search for a book, a particular user’s reading history or wish list, a list display of all books due on a particular day, or the results of one of the analytic reports. Text entry fields would be displa</w:t>
-      </w:r>
-      <w:r>
-        <w:rPr>
-          <w:rFonts w:ascii="Times New Roman" w:eastAsia="Times New Roman" w:hAnsi="Times New Roman" w:cs="Times New Roman"/>
-          <w:sz w:val="24"/>
-          <w:szCs w:val="24"/>
-        </w:rPr>
-        <w:t xml:space="preserve">yed to support features for library staff such as adding new items to inventory or adding new user accounts. </w:t>
+        <w:t xml:space="preserve">After the initial login page, the user interface will include a sidebar with buttons to access different features depending on the type of user account logged in. The main portion of the user interface will be for displaying information or text entry fields. The information displayed could be the result of a search for a book, a particular user’s reading history or wish list, a list display of all books due on a particular day, or the results of one of the analytic reports. Text entry fields would be displayed to support features for library staff such as adding new items to inventory or adding new user accounts. </w:t>
       </w:r>
     </w:p>
     <w:p>
@@ -2773,15 +2604,7 @@
           <w:sz w:val="24"/>
           <w:szCs w:val="24"/>
         </w:rPr>
-        <w:t>Users will login to the system using a combination of their password and either their</w:t>
-      </w:r>
-      <w:r>
-        <w:rPr>
-          <w:rFonts w:ascii="Times New Roman" w:eastAsia="Times New Roman" w:hAnsi="Times New Roman" w:cs="Times New Roman"/>
-          <w:sz w:val="24"/>
-          <w:szCs w:val="24"/>
-        </w:rPr>
-        <w:t xml:space="preserve"> email address or ID number. Users that are classified as library staff will have access to the full set of features in the application while users that are classified as library customers will have access only to a limited feature set. </w:t>
+        <w:t xml:space="preserve">Users will login to the system using a combination of their password and either their email address or ID number. Users that are classified as library staff will have access to the full set of features in the application while users that are classified as library customers will have access only to a limited feature set. </w:t>
       </w:r>
     </w:p>
     <w:p>
@@ -2803,15 +2626,7 @@
           <w:sz w:val="24"/>
           <w:szCs w:val="24"/>
         </w:rPr>
-        <w:t>Securely store pas</w:t>
-      </w:r>
-      <w:r>
-        <w:rPr>
-          <w:rFonts w:ascii="Times New Roman" w:eastAsia="Times New Roman" w:hAnsi="Times New Roman" w:cs="Times New Roman"/>
-          <w:sz w:val="24"/>
-          <w:szCs w:val="24"/>
-        </w:rPr>
-        <w:t xml:space="preserve">swords in database. </w:t>
+        <w:t xml:space="preserve">Securely store passwords in database. </w:t>
       </w:r>
     </w:p>
     <w:p>

</xml_diff>